<commit_message>
Marcus - Documentación UML acabada
</commit_message>
<xml_diff>
--- a/RepublicSystem_FNATIK/VPProjects/UML Documentación.docx
+++ b/RepublicSystem_FNATIK/VPProjects/UML Documentación.docx
@@ -139,7 +139,7 @@
                   <w:sz w:val="72"/>
                   <w:szCs w:val="72"/>
                 </w:rPr>
-                <w:t>UML Outer Rings</w:t>
+                <w:t>Proyecto de mejora de seguridad del sistema</w:t>
               </w:r>
             </w:p>
           </w:sdtContent>
@@ -178,7 +178,7 @@
                   <w:sz w:val="28"/>
                   <w:szCs w:val="28"/>
                 </w:rPr>
-                <w:t>PACS - FNATIK</w:t>
+                <w:t>Solicitado por: HCDA</w:t>
               </w:r>
             </w:p>
           </w:sdtContent>
@@ -268,7 +268,7 @@
                                   <w:tag w:val=""/>
                                   <w:id w:val="197127006"/>
                                   <w:dataBinding w:prefixMappings="xmlns:ns0='http://schemas.microsoft.com/office/2006/coverPageProps' " w:xpath="/ns0:CoverPageProperties[1]/ns0:PublishDate[1]" w:storeItemID="{55AF091B-3C7A-41E3-B477-F2FDAA23CFDA}"/>
-                                  <w:date w:fullDate="2019-01-28T00:00:00Z">
+                                  <w:date>
                                     <w:dateFormat w:val="d 'de' MMMM 'de' yyyy"/>
                                     <w:lid w:val="es-ES"/>
                                     <w:storeMappedDataAs w:val="dateTime"/>
@@ -296,7 +296,16 @@
                                         <w:sz w:val="28"/>
                                         <w:szCs w:val="28"/>
                                       </w:rPr>
-                                      <w:t>28 de enero de 2019</w:t>
+                                      <w:t>20</w:t>
+                                    </w:r>
+                                    <w:r>
+                                      <w:rPr>
+                                        <w:caps/>
+                                        <w:color w:val="5B9BD5" w:themeColor="accent1"/>
+                                        <w:sz w:val="28"/>
+                                        <w:szCs w:val="28"/>
+                                      </w:rPr>
+                                      <w:t xml:space="preserve"> de enero de 2019</w:t>
                                     </w:r>
                                   </w:p>
                                 </w:sdtContent>
@@ -329,6 +338,13 @@
                                         <w:color w:val="5B9BD5" w:themeColor="accent1"/>
                                       </w:rPr>
                                       <w:t>FNATIK</w:t>
+                                    </w:r>
+                                    <w:r>
+                                      <w:rPr>
+                                        <w:caps/>
+                                        <w:color w:val="5B9BD5" w:themeColor="accent1"/>
+                                      </w:rPr>
+                                      <w:t xml:space="preserve"> – sds software factory</w:t>
                                     </w:r>
                                   </w:sdtContent>
                                 </w:sdt>
@@ -405,7 +421,7 @@
                             <w:tag w:val=""/>
                             <w:id w:val="197127006"/>
                             <w:dataBinding w:prefixMappings="xmlns:ns0='http://schemas.microsoft.com/office/2006/coverPageProps' " w:xpath="/ns0:CoverPageProperties[1]/ns0:PublishDate[1]" w:storeItemID="{55AF091B-3C7A-41E3-B477-F2FDAA23CFDA}"/>
-                            <w:date w:fullDate="2019-01-28T00:00:00Z">
+                            <w:date>
                               <w:dateFormat w:val="d 'de' MMMM 'de' yyyy"/>
                               <w:lid w:val="es-ES"/>
                               <w:storeMappedDataAs w:val="dateTime"/>
@@ -433,7 +449,16 @@
                                   <w:sz w:val="28"/>
                                   <w:szCs w:val="28"/>
                                 </w:rPr>
-                                <w:t>28 de enero de 2019</w:t>
+                                <w:t>20</w:t>
+                              </w:r>
+                              <w:r>
+                                <w:rPr>
+                                  <w:caps/>
+                                  <w:color w:val="5B9BD5" w:themeColor="accent1"/>
+                                  <w:sz w:val="28"/>
+                                  <w:szCs w:val="28"/>
+                                </w:rPr>
+                                <w:t xml:space="preserve"> de enero de 2019</w:t>
                               </w:r>
                             </w:p>
                           </w:sdtContent>
@@ -466,6 +491,13 @@
                                   <w:color w:val="5B9BD5" w:themeColor="accent1"/>
                                 </w:rPr>
                                 <w:t>FNATIK</w:t>
+                              </w:r>
+                              <w:r>
+                                <w:rPr>
+                                  <w:caps/>
+                                  <w:color w:val="5B9BD5" w:themeColor="accent1"/>
+                                </w:rPr>
+                                <w:t xml:space="preserve"> – sds software factory</w:t>
                               </w:r>
                             </w:sdtContent>
                           </w:sdt>
@@ -630,7 +662,7 @@
           <w:r>
             <w:fldChar w:fldCharType="separate"/>
           </w:r>
-          <w:hyperlink w:anchor="_Toc1484370" w:history="1">
+          <w:hyperlink w:anchor="_Toc1571698" w:history="1">
             <w:r>
               <w:rPr>
                 <w:rStyle w:val="Hipervnculo"/>
@@ -672,7 +704,7 @@
                 <w:noProof/>
                 <w:webHidden/>
               </w:rPr>
-              <w:instrText xml:space="preserve"> PAGEREF _Toc1484370 \h </w:instrText>
+              <w:instrText xml:space="preserve"> PAGEREF _Toc1571698 \h </w:instrText>
             </w:r>
             <w:r>
               <w:rPr>
@@ -716,7 +748,7 @@
               <w:lang w:eastAsia="es-ES"/>
             </w:rPr>
           </w:pPr>
-          <w:hyperlink w:anchor="_Toc1484371" w:history="1">
+          <w:hyperlink w:anchor="_Toc1571699" w:history="1">
             <w:r>
               <w:rPr>
                 <w:rStyle w:val="Hipervnculo"/>
@@ -758,7 +790,7 @@
                 <w:noProof/>
                 <w:webHidden/>
               </w:rPr>
-              <w:instrText xml:space="preserve"> PAGEREF _Toc1484371 \h </w:instrText>
+              <w:instrText xml:space="preserve"> PAGEREF _Toc1571699 \h </w:instrText>
             </w:r>
             <w:r>
               <w:rPr>
@@ -802,7 +834,7 @@
               <w:lang w:eastAsia="es-ES"/>
             </w:rPr>
           </w:pPr>
-          <w:hyperlink w:anchor="_Toc1484372" w:history="1">
+          <w:hyperlink w:anchor="_Toc1571700" w:history="1">
             <w:r>
               <w:rPr>
                 <w:rStyle w:val="Hipervnculo"/>
@@ -844,7 +876,7 @@
                 <w:noProof/>
                 <w:webHidden/>
               </w:rPr>
-              <w:instrText xml:space="preserve"> PAGEREF _Toc1484372 \h </w:instrText>
+              <w:instrText xml:space="preserve"> PAGEREF _Toc1571700 \h </w:instrText>
             </w:r>
             <w:r>
               <w:rPr>
@@ -888,7 +920,7 @@
               <w:lang w:eastAsia="es-ES"/>
             </w:rPr>
           </w:pPr>
-          <w:hyperlink w:anchor="_Toc1484373" w:history="1">
+          <w:hyperlink w:anchor="_Toc1571701" w:history="1">
             <w:r>
               <w:rPr>
                 <w:rStyle w:val="Hipervnculo"/>
@@ -930,7 +962,7 @@
                 <w:noProof/>
                 <w:webHidden/>
               </w:rPr>
-              <w:instrText xml:space="preserve"> PAGEREF _Toc1484373 \h </w:instrText>
+              <w:instrText xml:space="preserve"> PAGEREF _Toc1571701 \h </w:instrText>
             </w:r>
             <w:r>
               <w:rPr>
@@ -974,7 +1006,7 @@
               <w:lang w:eastAsia="es-ES"/>
             </w:rPr>
           </w:pPr>
-          <w:hyperlink w:anchor="_Toc1484374" w:history="1">
+          <w:hyperlink w:anchor="_Toc1571702" w:history="1">
             <w:r>
               <w:rPr>
                 <w:rStyle w:val="Hipervnculo"/>
@@ -1016,7 +1048,7 @@
                 <w:noProof/>
                 <w:webHidden/>
               </w:rPr>
-              <w:instrText xml:space="preserve"> PAGEREF _Toc1484374 \h </w:instrText>
+              <w:instrText xml:space="preserve"> PAGEREF _Toc1571702 \h </w:instrText>
             </w:r>
             <w:r>
               <w:rPr>
@@ -1036,7 +1068,7 @@
                 <w:noProof/>
                 <w:webHidden/>
               </w:rPr>
-              <w:t>2</w:t>
+              <w:t>3</w:t>
             </w:r>
             <w:r>
               <w:rPr>
@@ -1060,7 +1092,7 @@
               <w:lang w:eastAsia="es-ES"/>
             </w:rPr>
           </w:pPr>
-          <w:hyperlink w:anchor="_Toc1484375" w:history="1">
+          <w:hyperlink w:anchor="_Toc1571703" w:history="1">
             <w:r>
               <w:rPr>
                 <w:rStyle w:val="Hipervnculo"/>
@@ -1102,7 +1134,7 @@
                 <w:noProof/>
                 <w:webHidden/>
               </w:rPr>
-              <w:instrText xml:space="preserve"> PAGEREF _Toc1484375 \h </w:instrText>
+              <w:instrText xml:space="preserve"> PAGEREF _Toc1571703 \h </w:instrText>
             </w:r>
             <w:r>
               <w:rPr>
@@ -1122,7 +1154,7 @@
                 <w:noProof/>
                 <w:webHidden/>
               </w:rPr>
-              <w:t>2</w:t>
+              <w:t>3</w:t>
             </w:r>
             <w:r>
               <w:rPr>
@@ -1146,7 +1178,7 @@
               <w:lang w:eastAsia="es-ES"/>
             </w:rPr>
           </w:pPr>
-          <w:hyperlink w:anchor="_Toc1484376" w:history="1">
+          <w:hyperlink w:anchor="_Toc1571704" w:history="1">
             <w:r>
               <w:rPr>
                 <w:rStyle w:val="Hipervnculo"/>
@@ -1188,7 +1220,7 @@
                 <w:noProof/>
                 <w:webHidden/>
               </w:rPr>
-              <w:instrText xml:space="preserve"> PAGEREF _Toc1484376 \h </w:instrText>
+              <w:instrText xml:space="preserve"> PAGEREF _Toc1571704 \h </w:instrText>
             </w:r>
             <w:r>
               <w:rPr>
@@ -1208,7 +1240,179 @@
                 <w:noProof/>
                 <w:webHidden/>
               </w:rPr>
-              <w:t>3</w:t>
+              <w:t>4</w:t>
+            </w:r>
+            <w:r>
+              <w:rPr>
+                <w:noProof/>
+                <w:webHidden/>
+              </w:rPr>
+              <w:fldChar w:fldCharType="end"/>
+            </w:r>
+          </w:hyperlink>
+        </w:p>
+        <w:p>
+          <w:pPr>
+            <w:pStyle w:val="TDC2"/>
+            <w:tabs>
+              <w:tab w:val="left" w:pos="880"/>
+              <w:tab w:val="right" w:leader="dot" w:pos="8494"/>
+            </w:tabs>
+            <w:rPr>
+              <w:rFonts w:eastAsiaTheme="minorEastAsia"/>
+              <w:noProof/>
+              <w:lang w:eastAsia="es-ES"/>
+            </w:rPr>
+          </w:pPr>
+          <w:hyperlink w:anchor="_Toc1571705" w:history="1">
+            <w:r>
+              <w:rPr>
+                <w:rStyle w:val="Hipervnculo"/>
+                <w:noProof/>
+              </w:rPr>
+              <w:t>7.1.</w:t>
+            </w:r>
+            <w:r>
+              <w:rPr>
+                <w:rFonts w:eastAsiaTheme="minorEastAsia"/>
+                <w:noProof/>
+                <w:lang w:eastAsia="es-ES"/>
+              </w:rPr>
+              <w:tab/>
+            </w:r>
+            <w:r>
+              <w:rPr>
+                <w:rStyle w:val="Hipervnculo"/>
+                <w:noProof/>
+              </w:rPr>
+              <w:t>Especificación de casos de uso</w:t>
+            </w:r>
+            <w:r>
+              <w:rPr>
+                <w:noProof/>
+                <w:webHidden/>
+              </w:rPr>
+              <w:tab/>
+            </w:r>
+            <w:r>
+              <w:rPr>
+                <w:noProof/>
+                <w:webHidden/>
+              </w:rPr>
+              <w:fldChar w:fldCharType="begin"/>
+            </w:r>
+            <w:r>
+              <w:rPr>
+                <w:noProof/>
+                <w:webHidden/>
+              </w:rPr>
+              <w:instrText xml:space="preserve"> PAGEREF _Toc1571705 \h </w:instrText>
+            </w:r>
+            <w:r>
+              <w:rPr>
+                <w:noProof/>
+                <w:webHidden/>
+              </w:rPr>
+            </w:r>
+            <w:r>
+              <w:rPr>
+                <w:noProof/>
+                <w:webHidden/>
+              </w:rPr>
+              <w:fldChar w:fldCharType="separate"/>
+            </w:r>
+            <w:r>
+              <w:rPr>
+                <w:noProof/>
+                <w:webHidden/>
+              </w:rPr>
+              <w:t>4</w:t>
+            </w:r>
+            <w:r>
+              <w:rPr>
+                <w:noProof/>
+                <w:webHidden/>
+              </w:rPr>
+              <w:fldChar w:fldCharType="end"/>
+            </w:r>
+          </w:hyperlink>
+        </w:p>
+        <w:p>
+          <w:pPr>
+            <w:pStyle w:val="TDC2"/>
+            <w:tabs>
+              <w:tab w:val="left" w:pos="880"/>
+              <w:tab w:val="right" w:leader="dot" w:pos="8494"/>
+            </w:tabs>
+            <w:rPr>
+              <w:rFonts w:eastAsiaTheme="minorEastAsia"/>
+              <w:noProof/>
+              <w:lang w:eastAsia="es-ES"/>
+            </w:rPr>
+          </w:pPr>
+          <w:hyperlink w:anchor="_Toc1571706" w:history="1">
+            <w:r>
+              <w:rPr>
+                <w:rStyle w:val="Hipervnculo"/>
+                <w:noProof/>
+              </w:rPr>
+              <w:t>7.2.</w:t>
+            </w:r>
+            <w:r>
+              <w:rPr>
+                <w:rFonts w:eastAsiaTheme="minorEastAsia"/>
+                <w:noProof/>
+                <w:lang w:eastAsia="es-ES"/>
+              </w:rPr>
+              <w:tab/>
+            </w:r>
+            <w:r>
+              <w:rPr>
+                <w:rStyle w:val="Hipervnculo"/>
+                <w:noProof/>
+              </w:rPr>
+              <w:t>Diagrama de actividades</w:t>
+            </w:r>
+            <w:r>
+              <w:rPr>
+                <w:noProof/>
+                <w:webHidden/>
+              </w:rPr>
+              <w:tab/>
+            </w:r>
+            <w:r>
+              <w:rPr>
+                <w:noProof/>
+                <w:webHidden/>
+              </w:rPr>
+              <w:fldChar w:fldCharType="begin"/>
+            </w:r>
+            <w:r>
+              <w:rPr>
+                <w:noProof/>
+                <w:webHidden/>
+              </w:rPr>
+              <w:instrText xml:space="preserve"> PAGEREF _Toc1571706 \h </w:instrText>
+            </w:r>
+            <w:r>
+              <w:rPr>
+                <w:noProof/>
+                <w:webHidden/>
+              </w:rPr>
+            </w:r>
+            <w:r>
+              <w:rPr>
+                <w:noProof/>
+                <w:webHidden/>
+              </w:rPr>
+              <w:fldChar w:fldCharType="separate"/>
+            </w:r>
+            <w:r>
+              <w:rPr>
+                <w:noProof/>
+                <w:webHidden/>
+              </w:rPr>
+              <w:t>6</w:t>
             </w:r>
             <w:r>
               <w:rPr>
@@ -1243,182 +1447,8 @@
       <w:r>
         <w:br w:type="page"/>
       </w:r>
-    </w:p>
-    <w:p>
-      <w:pPr>
-        <w:pStyle w:val="Ttulo1"/>
-        <w:numPr>
-          <w:ilvl w:val="0"/>
-          <w:numId w:val="1"/>
-        </w:numPr>
-      </w:pPr>
-      <w:bookmarkStart w:id="0" w:name="_Toc1484370"/>
-      <w:r>
-        <w:lastRenderedPageBreak/>
-        <w:t>Aspectos preliminares</w:t>
-      </w:r>
+      <w:bookmarkStart w:id="0" w:name="_GoBack"/>
       <w:bookmarkEnd w:id="0"/>
-    </w:p>
-    <w:p>
-      <w:pPr>
-        <w:jc w:val="both"/>
-      </w:pPr>
-    </w:p>
-    <w:p>
-      <w:pPr>
-        <w:jc w:val="both"/>
-      </w:pPr>
-      <w:r>
-        <w:t>El sistema de acti</w:t>
-      </w:r>
-      <w:r>
-        <w:t>vación de escudos de energía para</w:t>
-      </w:r>
-      <w:r>
-        <w:t xml:space="preserve"> la salvaguardia de los planetas que se encuentran bajo la protección de la alianza rebelde</w:t>
-      </w:r>
-      <w:r>
-        <w:t xml:space="preserve"> por </w:t>
-      </w:r>
-      <w:r>
-        <w:t xml:space="preserve">la restauración de la república, (Planetary Protection Shield Program - </w:t>
-      </w:r>
-      <w:r>
-        <w:t xml:space="preserve">PPSP) se </w:t>
-      </w:r>
-      <w:r>
-        <w:t>mantiene desde que se instauró desde</w:t>
-      </w:r>
-      <w:r>
-        <w:t xml:space="preserve"> hace 230 unidades galácticas anuales, pero su tecnología</w:t>
-      </w:r>
-      <w:r>
-        <w:t xml:space="preserve"> ha quedado obsoleta y presenta </w:t>
-      </w:r>
-      <w:r>
-        <w:t>múltiples agujeros de seguridad. Aprovechando uno de ellos, La Primera Orden ha ata</w:t>
-      </w:r>
-      <w:r>
-        <w:t xml:space="preserve">cado con éxito al planeta </w:t>
-      </w:r>
-      <w:r>
-        <w:t xml:space="preserve">Takodana. </w:t>
-      </w:r>
-    </w:p>
-    <w:p>
-      <w:pPr>
-        <w:jc w:val="both"/>
-      </w:pPr>
-      <w:r>
-        <w:t xml:space="preserve">El HCDA ha pedido a </w:t>
-      </w:r>
-      <w:r>
-        <w:rPr>
-          <w:i/>
-        </w:rPr>
-        <w:t>SdS Software Factory</w:t>
-      </w:r>
-      <w:r>
-        <w:t xml:space="preserve"> reformular </w:t>
-      </w:r>
-      <w:r>
-        <w:t>todo</w:t>
-      </w:r>
-      <w:r>
-        <w:t xml:space="preserve"> el sistema de validación de credenciales de acceso a </w:t>
-      </w:r>
-      <w:r>
-        <w:t>los plane</w:t>
-      </w:r>
-      <w:r>
-        <w:t xml:space="preserve">tas, y crear un nuevo software </w:t>
-      </w:r>
-      <w:r>
-        <w:t>qu</w:t>
-      </w:r>
-      <w:r>
-        <w:t xml:space="preserve">e denominaremos PACS (Planetary Access Control </w:t>
-      </w:r>
-      <w:r>
-        <w:t xml:space="preserve">System) </w:t>
-      </w:r>
-    </w:p>
-    <w:p>
-      <w:pPr>
-        <w:jc w:val="both"/>
-      </w:pPr>
-      <w:r>
-        <w:t>Este nuevo sistema tendrá</w:t>
-      </w:r>
-      <w:r>
-        <w:t xml:space="preserve"> que tener en cuenta </w:t>
-      </w:r>
-      <w:r>
-        <w:t>las dificultades de</w:t>
-      </w:r>
-      <w:r>
-        <w:t xml:space="preserve"> comunicación segura </w:t>
-      </w:r>
-      <w:r>
-        <w:t>que sufren los p</w:t>
-      </w:r>
-      <w:r>
-        <w:t>lanetas según la</w:t>
-      </w:r>
-      <w:r>
-        <w:t xml:space="preserve"> lejanía respecto a</w:t>
-      </w:r>
-      <w:r>
-        <w:t xml:space="preserve"> su</w:t>
-      </w:r>
-      <w:r>
-        <w:t xml:space="preserve"> planeta de la alianza (</w:t>
-      </w:r>
-      <w:r>
-        <w:t xml:space="preserve">Dantooine). </w:t>
-      </w:r>
-    </w:p>
-    <w:p>
-      <w:pPr>
-        <w:pStyle w:val="Prrafodelista"/>
-        <w:numPr>
-          <w:ilvl w:val="0"/>
-          <w:numId w:val="3"/>
-        </w:numPr>
-        <w:jc w:val="both"/>
-      </w:pPr>
-      <w:r>
-        <w:t xml:space="preserve">Validación en planetas de la anilla interior.  </w:t>
-      </w:r>
-    </w:p>
-    <w:p>
-      <w:pPr>
-        <w:pStyle w:val="Prrafodelista"/>
-        <w:numPr>
-          <w:ilvl w:val="0"/>
-          <w:numId w:val="3"/>
-        </w:numPr>
-        <w:jc w:val="both"/>
-      </w:pPr>
-      <w:r>
-        <w:t xml:space="preserve">Validación en planetas de la anilla exterior. </w:t>
-      </w:r>
-    </w:p>
-    <w:p>
-      <w:pPr>
-        <w:jc w:val="both"/>
-      </w:pPr>
-    </w:p>
-    <w:p>
-      <w:pPr>
-        <w:rPr>
-          <w:rFonts w:asciiTheme="majorHAnsi" w:eastAsiaTheme="majorEastAsia" w:hAnsiTheme="majorHAnsi" w:cstheme="majorBidi"/>
-          <w:color w:val="2E74B5" w:themeColor="accent1" w:themeShade="BF"/>
-          <w:sz w:val="32"/>
-          <w:szCs w:val="32"/>
-        </w:rPr>
-      </w:pPr>
-      <w:bookmarkStart w:id="1" w:name="_Toc1484371"/>
     </w:p>
     <w:p>
       <w:pPr>
@@ -1430,8 +1460,10 @@
         <w:spacing w:after="120"/>
         <w:ind w:left="714" w:hanging="357"/>
       </w:pPr>
-      <w:r>
-        <w:t>Alcance del proyecto</w:t>
+      <w:bookmarkStart w:id="1" w:name="_Toc1571698"/>
+      <w:r>
+        <w:lastRenderedPageBreak/>
+        <w:t>Aspectos preliminares</w:t>
       </w:r>
       <w:bookmarkEnd w:id="1"/>
     </w:p>
@@ -1440,25 +1472,212 @@
         <w:jc w:val="both"/>
       </w:pPr>
       <w:r>
-        <w:t>Este proyecto hace referencia al software de seguridad del HCDA, en concreto a su reformulación y de la creación de un nuevo software que sustituya alguno.</w:t>
-      </w:r>
-    </w:p>
-    <w:p>
-      <w:pPr>
-        <w:jc w:val="both"/>
-      </w:pPr>
-      <w:r>
-        <w:t>No está contemplado ningún tipo de implementación de hardware, quedando este fuera del presupuesto inicial en caso de que posteriormente HCDA precisara de ello.</w:t>
-      </w:r>
-    </w:p>
-    <w:p>
-      <w:pPr>
-        <w:jc w:val="both"/>
-      </w:pPr>
-    </w:p>
-    <w:p>
-      <w:pPr>
-        <w:jc w:val="both"/>
+        <w:t>El sistema de acti</w:t>
+      </w:r>
+      <w:r>
+        <w:t>vación de escudos de energía para</w:t>
+      </w:r>
+      <w:r>
+        <w:t xml:space="preserve"> la salvaguardia de los planetas que se encuentran bajo la protección de la alianza rebelde</w:t>
+      </w:r>
+      <w:r>
+        <w:t xml:space="preserve"> por </w:t>
+      </w:r>
+      <w:r>
+        <w:t>la restauración de la república, (</w:t>
+      </w:r>
+      <w:proofErr w:type="spellStart"/>
+      <w:r>
+        <w:t>Planetary</w:t>
+      </w:r>
+      <w:proofErr w:type="spellEnd"/>
+      <w:r>
+        <w:t xml:space="preserve"> </w:t>
+      </w:r>
+      <w:proofErr w:type="spellStart"/>
+      <w:r>
+        <w:t>Protection</w:t>
+      </w:r>
+      <w:proofErr w:type="spellEnd"/>
+      <w:r>
+        <w:t xml:space="preserve"> </w:t>
+      </w:r>
+      <w:proofErr w:type="spellStart"/>
+      <w:r>
+        <w:t>Shield</w:t>
+      </w:r>
+      <w:proofErr w:type="spellEnd"/>
+      <w:r>
+        <w:t xml:space="preserve"> </w:t>
+      </w:r>
+      <w:proofErr w:type="spellStart"/>
+      <w:r>
+        <w:t>Program</w:t>
+      </w:r>
+      <w:proofErr w:type="spellEnd"/>
+      <w:r>
+        <w:t xml:space="preserve"> - </w:t>
+      </w:r>
+      <w:r>
+        <w:t xml:space="preserve">PPSP) se </w:t>
+      </w:r>
+      <w:r>
+        <w:t>mantiene desde que se instauró desde</w:t>
+      </w:r>
+      <w:r>
+        <w:t xml:space="preserve"> hace 230 unidades galácticas anuales, pero su tecnología</w:t>
+      </w:r>
+      <w:r>
+        <w:t xml:space="preserve"> ha quedado obsoleta y presenta </w:t>
+      </w:r>
+      <w:r>
+        <w:t>múltiples agujeros de seguridad. Aprovechando uno de ellos, La Primera Orden ha ata</w:t>
+      </w:r>
+      <w:r>
+        <w:t xml:space="preserve">cado con éxito al planeta </w:t>
+      </w:r>
+      <w:proofErr w:type="spellStart"/>
+      <w:r>
+        <w:t>Takodana</w:t>
+      </w:r>
+      <w:proofErr w:type="spellEnd"/>
+      <w:r>
+        <w:t xml:space="preserve">. </w:t>
+      </w:r>
+    </w:p>
+    <w:p>
+      <w:pPr>
+        <w:jc w:val="both"/>
+      </w:pPr>
+      <w:r>
+        <w:t xml:space="preserve">El HCDA ha pedido a </w:t>
+      </w:r>
+      <w:proofErr w:type="spellStart"/>
+      <w:r>
+        <w:rPr>
+          <w:i/>
+        </w:rPr>
+        <w:t>SdS</w:t>
+      </w:r>
+      <w:proofErr w:type="spellEnd"/>
+      <w:r>
+        <w:rPr>
+          <w:i/>
+        </w:rPr>
+        <w:t xml:space="preserve"> Software Factory</w:t>
+      </w:r>
+      <w:r>
+        <w:t xml:space="preserve"> reformular </w:t>
+      </w:r>
+      <w:r>
+        <w:t>todo</w:t>
+      </w:r>
+      <w:r>
+        <w:t xml:space="preserve"> el sistema de validación de credenciales de acceso a </w:t>
+      </w:r>
+      <w:r>
+        <w:t>los plane</w:t>
+      </w:r>
+      <w:r>
+        <w:t xml:space="preserve">tas, y crear un nuevo software </w:t>
+      </w:r>
+      <w:r>
+        <w:t>qu</w:t>
+      </w:r>
+      <w:r>
+        <w:t>e denominaremos PACS (</w:t>
+      </w:r>
+      <w:proofErr w:type="spellStart"/>
+      <w:r>
+        <w:t>Planetary</w:t>
+      </w:r>
+      <w:proofErr w:type="spellEnd"/>
+      <w:r>
+        <w:t xml:space="preserve"> Access Control </w:t>
+      </w:r>
+      <w:proofErr w:type="spellStart"/>
+      <w:r>
+        <w:t>System</w:t>
+      </w:r>
+      <w:proofErr w:type="spellEnd"/>
+      <w:r>
+        <w:t xml:space="preserve">) </w:t>
+      </w:r>
+    </w:p>
+    <w:p>
+      <w:pPr>
+        <w:jc w:val="both"/>
+      </w:pPr>
+      <w:r>
+        <w:t>Este nuevo sistema tendrá</w:t>
+      </w:r>
+      <w:r>
+        <w:t xml:space="preserve"> que tener en cuenta </w:t>
+      </w:r>
+      <w:r>
+        <w:t>las dificultades de</w:t>
+      </w:r>
+      <w:r>
+        <w:t xml:space="preserve"> comunicación segura </w:t>
+      </w:r>
+      <w:r>
+        <w:t>que sufren los p</w:t>
+      </w:r>
+      <w:r>
+        <w:t>lanetas según la</w:t>
+      </w:r>
+      <w:r>
+        <w:t xml:space="preserve"> lejanía respecto a</w:t>
+      </w:r>
+      <w:r>
+        <w:t xml:space="preserve"> su</w:t>
+      </w:r>
+      <w:r>
+        <w:t xml:space="preserve"> planeta de la alianza (</w:t>
+      </w:r>
+      <w:proofErr w:type="spellStart"/>
+      <w:r>
+        <w:t>Dantooine</w:t>
+      </w:r>
+      <w:proofErr w:type="spellEnd"/>
+      <w:r>
+        <w:t xml:space="preserve">). </w:t>
+      </w:r>
+    </w:p>
+    <w:p>
+      <w:pPr>
+        <w:pStyle w:val="Prrafodelista"/>
+        <w:numPr>
+          <w:ilvl w:val="0"/>
+          <w:numId w:val="3"/>
+        </w:numPr>
+        <w:jc w:val="both"/>
+      </w:pPr>
+      <w:r>
+        <w:t xml:space="preserve">Validación en planetas de la anilla interior.  </w:t>
+      </w:r>
+    </w:p>
+    <w:p>
+      <w:pPr>
+        <w:pStyle w:val="Prrafodelista"/>
+        <w:numPr>
+          <w:ilvl w:val="0"/>
+          <w:numId w:val="3"/>
+        </w:numPr>
+        <w:jc w:val="both"/>
+      </w:pPr>
+      <w:r>
+        <w:t xml:space="preserve">Validación en planetas de la anilla exterior. </w:t>
+      </w:r>
+    </w:p>
+    <w:p>
+      <w:pPr>
+        <w:rPr>
+          <w:rFonts w:asciiTheme="majorHAnsi" w:eastAsiaTheme="majorEastAsia" w:hAnsiTheme="majorHAnsi" w:cstheme="majorBidi"/>
+          <w:color w:val="2E74B5" w:themeColor="accent1" w:themeShade="BF"/>
+          <w:sz w:val="32"/>
+          <w:szCs w:val="32"/>
+        </w:rPr>
       </w:pPr>
     </w:p>
     <w:p>
@@ -1468,10 +1687,12 @@
           <w:ilvl w:val="0"/>
           <w:numId w:val="1"/>
         </w:numPr>
-      </w:pPr>
-      <w:bookmarkStart w:id="2" w:name="_Toc1484372"/>
-      <w:r>
-        <w:t>Objetivos del documento</w:t>
+        <w:spacing w:after="120"/>
+        <w:ind w:left="714" w:hanging="357"/>
+      </w:pPr>
+      <w:bookmarkStart w:id="2" w:name="_Toc1571699"/>
+      <w:r>
+        <w:t>Alcance del proyecto</w:t>
       </w:r>
       <w:bookmarkEnd w:id="2"/>
     </w:p>
@@ -1480,8 +1701,21 @@
         <w:jc w:val="both"/>
       </w:pPr>
       <w:r>
-        <w:t>Aa</w:t>
-      </w:r>
+        <w:t>Este proyecto hace referencia al software de seguridad del HCDA, en concreto a su reformulación y de la creación de un nuevo software que sustituya alguno.</w:t>
+      </w:r>
+    </w:p>
+    <w:p>
+      <w:pPr>
+        <w:jc w:val="both"/>
+      </w:pPr>
+      <w:r>
+        <w:t>No está contemplado ningún tipo de implementación de hardware, quedando este fuera del presupuesto inicial en caso de que posteriormente HCDA precisara de ello.</w:t>
+      </w:r>
+    </w:p>
+    <w:p>
+      <w:pPr>
+        <w:jc w:val="both"/>
+      </w:pPr>
     </w:p>
     <w:p>
       <w:pPr>
@@ -1490,10 +1724,12 @@
           <w:ilvl w:val="0"/>
           <w:numId w:val="1"/>
         </w:numPr>
-      </w:pPr>
-      <w:bookmarkStart w:id="3" w:name="_Toc1484373"/>
-      <w:r>
-        <w:t>Datos iniciales del proyecto</w:t>
+        <w:spacing w:after="120"/>
+        <w:ind w:left="714" w:hanging="357"/>
+      </w:pPr>
+      <w:bookmarkStart w:id="3" w:name="_Toc1571700"/>
+      <w:r>
+        <w:t>Objetivos del documento</w:t>
       </w:r>
       <w:bookmarkEnd w:id="3"/>
     </w:p>
@@ -1502,22 +1738,21 @@
         <w:jc w:val="both"/>
       </w:pPr>
       <w:r>
-        <w:t>Aa</w:t>
-      </w:r>
-    </w:p>
-    <w:p>
-      <w:pPr>
-        <w:rPr>
-          <w:rFonts w:asciiTheme="majorHAnsi" w:eastAsiaTheme="majorEastAsia" w:hAnsiTheme="majorHAnsi" w:cstheme="majorBidi"/>
-          <w:color w:val="2E74B5" w:themeColor="accent1" w:themeShade="BF"/>
-          <w:sz w:val="32"/>
-          <w:szCs w:val="32"/>
-        </w:rPr>
-      </w:pPr>
-      <w:bookmarkStart w:id="4" w:name="_Toc1484374"/>
-      <w:r>
-        <w:br w:type="page"/>
-      </w:r>
+        <w:t xml:space="preserve">El presente documento tiene como objetivo detallar los procesos que confieren el sistema de seguridad integrado de HCDA. </w:t>
+      </w:r>
+    </w:p>
+    <w:p>
+      <w:pPr>
+        <w:jc w:val="both"/>
+      </w:pPr>
+      <w:r>
+        <w:t>Para dicha tarea, se emplearán técnicas formales de análisis de los requerimientos, en concreto la identificación de los actores, de los casos de uso y su detalle, además de los diagramas de actividad.</w:t>
+      </w:r>
+    </w:p>
+    <w:p>
+      <w:pPr>
+        <w:jc w:val="both"/>
+      </w:pPr>
     </w:p>
     <w:p>
       <w:pPr>
@@ -1526,12 +1761,58 @@
           <w:ilvl w:val="0"/>
           <w:numId w:val="1"/>
         </w:numPr>
-      </w:pPr>
+        <w:spacing w:after="120"/>
+        <w:ind w:left="714" w:hanging="357"/>
+      </w:pPr>
+      <w:bookmarkStart w:id="4" w:name="_Toc1571701"/>
+      <w:r>
+        <w:t>Datos iniciales del proyecto</w:t>
+      </w:r>
+      <w:bookmarkEnd w:id="4"/>
+    </w:p>
+    <w:p>
+      <w:pPr>
+        <w:jc w:val="both"/>
+      </w:pPr>
+      <w:r>
+        <w:t>Se desarrolla y replantea todo el sistema de seguridad que permite la entrada de las naves externas hacia los planetas.</w:t>
+      </w:r>
+    </w:p>
+    <w:p>
+      <w:pPr>
+        <w:jc w:val="both"/>
+      </w:pPr>
+      <w:r>
+        <w:t>Las naves solicitan entrar al planeta mediante unos códigos de referencia anotados en la base de datos central de la empresa. Los planetas realizarán comprobaciones hasta que finalmente aprueben o denieguen la entrada a las naves.</w:t>
+      </w:r>
+    </w:p>
+    <w:p>
+      <w:pPr>
+        <w:rPr>
+          <w:rFonts w:asciiTheme="majorHAnsi" w:eastAsiaTheme="majorEastAsia" w:hAnsiTheme="majorHAnsi" w:cstheme="majorBidi"/>
+          <w:color w:val="2E74B5" w:themeColor="accent1" w:themeShade="BF"/>
+          <w:sz w:val="32"/>
+          <w:szCs w:val="32"/>
+        </w:rPr>
+      </w:pPr>
+      <w:r>
+        <w:br w:type="page"/>
+      </w:r>
+    </w:p>
+    <w:p>
+      <w:pPr>
+        <w:pStyle w:val="Ttulo1"/>
+        <w:numPr>
+          <w:ilvl w:val="0"/>
+          <w:numId w:val="1"/>
+        </w:numPr>
+      </w:pPr>
+      <w:bookmarkStart w:id="5" w:name="_Toc1571702"/>
       <w:r>
         <w:lastRenderedPageBreak/>
         <w:t>Identificación de los actores</w:t>
       </w:r>
-      <w:bookmarkEnd w:id="4"/>
+      <w:bookmarkEnd w:id="5"/>
     </w:p>
     <w:p>
       <w:pPr>
@@ -1550,7 +1831,7 @@
           <w:lang w:eastAsia="es-ES"/>
         </w:rPr>
         <w:drawing>
-          <wp:inline distT="0" distB="0" distL="0" distR="0" wp14:anchorId="36BEE63C" wp14:editId="28DC2C33">
+          <wp:inline distT="0" distB="0" distL="0" distR="0" wp14:anchorId="1411BC7F" wp14:editId="07791A80">
             <wp:extent cx="1685925" cy="1173096"/>
             <wp:effectExtent l="0" t="0" r="0" b="8255"/>
             <wp:docPr id="2" name="Imagen 2"/>
@@ -1675,11 +1956,11 @@
           <w:numId w:val="1"/>
         </w:numPr>
       </w:pPr>
-      <w:bookmarkStart w:id="5" w:name="_Toc1484375"/>
+      <w:bookmarkStart w:id="6" w:name="_Toc1571703"/>
       <w:r>
         <w:t>Identificación de casos de uso</w:t>
       </w:r>
-      <w:bookmarkEnd w:id="5"/>
+      <w:bookmarkEnd w:id="6"/>
     </w:p>
     <w:p>
       <w:pPr>
@@ -1766,7 +2047,7 @@
           <w:lang w:eastAsia="es-ES"/>
         </w:rPr>
         <w:drawing>
-          <wp:inline distT="0" distB="0" distL="0" distR="0" wp14:anchorId="124F082E" wp14:editId="4858C0BB">
+          <wp:inline distT="0" distB="0" distL="0" distR="0" wp14:anchorId="4BFA431E" wp14:editId="5AEDAC97">
             <wp:extent cx="5400040" cy="3190240"/>
             <wp:effectExtent l="0" t="0" r="0" b="0"/>
             <wp:docPr id="1" name="Imagen 1"/>
@@ -1811,7 +2092,6 @@
           <w:szCs w:val="32"/>
         </w:rPr>
       </w:pPr>
-      <w:bookmarkStart w:id="6" w:name="_Toc1484376"/>
       <w:r>
         <w:br w:type="page"/>
       </w:r>
@@ -1826,11 +2106,12 @@
         <w:spacing w:after="120"/>
         <w:ind w:left="714" w:hanging="357"/>
       </w:pPr>
+      <w:bookmarkStart w:id="7" w:name="_Toc1571704"/>
       <w:r>
         <w:lastRenderedPageBreak/>
         <w:t>Detalle de casos de uso</w:t>
       </w:r>
-      <w:bookmarkEnd w:id="6"/>
+      <w:bookmarkEnd w:id="7"/>
     </w:p>
     <w:p>
       <w:pPr>
@@ -1842,9 +2123,11 @@
         <w:spacing w:after="120"/>
         <w:ind w:left="714" w:hanging="357"/>
       </w:pPr>
+      <w:bookmarkStart w:id="8" w:name="_Toc1571705"/>
       <w:r>
         <w:t>Especificación de casos de uso</w:t>
       </w:r>
+      <w:bookmarkEnd w:id="8"/>
     </w:p>
     <w:p>
       <w:pPr>
@@ -2013,10 +2296,7 @@
         <w:t xml:space="preserve">El planeta </w:t>
       </w:r>
       <w:r>
-        <w:t xml:space="preserve">gestiona el mensaje </w:t>
-      </w:r>
-      <w:r>
-        <w:t xml:space="preserve">(caso de uso </w:t>
+        <w:t xml:space="preserve">gestiona el mensaje (caso de uso </w:t>
       </w:r>
       <w:r>
         <w:rPr>
@@ -2046,8 +2326,6 @@
       <w:r>
         <w:t>, tras recibir la aprobación,</w:t>
       </w:r>
-      <w:bookmarkStart w:id="7" w:name="_GoBack"/>
-      <w:bookmarkEnd w:id="7"/>
       <w:r>
         <w:t xml:space="preserve"> genera un mensaje con el código de la nave, código de envío y fecha prevista de envío y lo cifra con la clave pública que consulta en la base de datos.</w:t>
       </w:r>
@@ -2344,10 +2622,10 @@
         <w:jc w:val="both"/>
       </w:pPr>
       <w:r>
-        <w:t>El planeta comprueba en la base de datos que se espera la llegada de ese planeta</w:t>
-      </w:r>
-      <w:r>
-        <w:t>.</w:t>
+        <w:t xml:space="preserve">El planeta comprueba en la base de datos que se espera la llegada de </w:t>
+      </w:r>
+      <w:r>
+        <w:t>esa nave.</w:t>
       </w:r>
     </w:p>
     <w:p>
@@ -2373,10 +2651,7 @@
         <w:jc w:val="both"/>
       </w:pPr>
       <w:r>
-        <w:t xml:space="preserve">La nave envía al planeta un mensaje cifrado </w:t>
-      </w:r>
-      <w:r>
-        <w:t xml:space="preserve">(caso de uso </w:t>
+        <w:t xml:space="preserve">La nave envía al planeta un mensaje cifrado (caso de uso </w:t>
       </w:r>
       <w:r>
         <w:rPr>
@@ -2491,13 +2766,145 @@
           <w:ilvl w:val="1"/>
           <w:numId w:val="1"/>
         </w:numPr>
-      </w:pPr>
+        <w:spacing w:after="120"/>
+        <w:ind w:left="714" w:hanging="357"/>
+      </w:pPr>
+      <w:bookmarkStart w:id="9" w:name="_Toc1571706"/>
       <w:r>
         <w:lastRenderedPageBreak/>
         <w:t>Diagrama de actividades</w:t>
       </w:r>
-    </w:p>
-    <w:p/>
+      <w:bookmarkEnd w:id="9"/>
+    </w:p>
+    <w:p>
+      <w:pPr>
+        <w:rPr>
+          <w:b/>
+          <w:u w:val="single"/>
+        </w:rPr>
+      </w:pPr>
+      <w:r>
+        <w:rPr>
+          <w:b/>
+          <w:u w:val="single"/>
+        </w:rPr>
+        <w:t>SOLICITAR ENTRADA A PLANETA</w:t>
+      </w:r>
+    </w:p>
+    <w:p>
+      <w:pPr>
+        <w:jc w:val="center"/>
+      </w:pPr>
+      <w:r>
+        <w:rPr>
+          <w:noProof/>
+          <w:lang w:eastAsia="es-ES"/>
+        </w:rPr>
+        <w:drawing>
+          <wp:inline distT="0" distB="0" distL="0" distR="0" wp14:anchorId="5632527A" wp14:editId="276E34C1">
+            <wp:extent cx="4676775" cy="5819775"/>
+            <wp:effectExtent l="0" t="0" r="9525" b="9525"/>
+            <wp:docPr id="4" name="Imagen 4"/>
+            <wp:cNvGraphicFramePr>
+              <a:graphicFrameLocks xmlns:a="http://schemas.openxmlformats.org/drawingml/2006/main" noChangeAspect="1"/>
+            </wp:cNvGraphicFramePr>
+            <a:graphic xmlns:a="http://schemas.openxmlformats.org/drawingml/2006/main">
+              <a:graphicData uri="http://schemas.openxmlformats.org/drawingml/2006/picture">
+                <pic:pic xmlns:pic="http://schemas.openxmlformats.org/drawingml/2006/picture">
+                  <pic:nvPicPr>
+                    <pic:cNvPr id="1" name=""/>
+                    <pic:cNvPicPr/>
+                  </pic:nvPicPr>
+                  <pic:blipFill>
+                    <a:blip r:embed="rId11"/>
+                    <a:stretch>
+                      <a:fillRect/>
+                    </a:stretch>
+                  </pic:blipFill>
+                  <pic:spPr>
+                    <a:xfrm>
+                      <a:off x="0" y="0"/>
+                      <a:ext cx="4676775" cy="5819775"/>
+                    </a:xfrm>
+                    <a:prstGeom prst="rect">
+                      <a:avLst/>
+                    </a:prstGeom>
+                  </pic:spPr>
+                </pic:pic>
+              </a:graphicData>
+            </a:graphic>
+          </wp:inline>
+        </w:drawing>
+      </w:r>
+    </w:p>
+    <w:p>
+      <w:r>
+        <w:br w:type="page"/>
+      </w:r>
+    </w:p>
+    <w:p>
+      <w:pPr>
+        <w:jc w:val="both"/>
+        <w:rPr>
+          <w:b/>
+          <w:u w:val="single"/>
+        </w:rPr>
+      </w:pPr>
+      <w:r>
+        <w:rPr>
+          <w:b/>
+          <w:u w:val="single"/>
+        </w:rPr>
+        <w:lastRenderedPageBreak/>
+        <w:t>GESTIONAR SOLICITUDES DE ENTRADA DE NAVES</w:t>
+      </w:r>
+    </w:p>
+    <w:p>
+      <w:pPr>
+        <w:jc w:val="center"/>
+      </w:pPr>
+      <w:r>
+        <w:rPr>
+          <w:noProof/>
+          <w:lang w:eastAsia="es-ES"/>
+        </w:rPr>
+        <w:drawing>
+          <wp:inline distT="0" distB="0" distL="0" distR="0" wp14:anchorId="63F64E79" wp14:editId="64C9C792">
+            <wp:extent cx="5400040" cy="5669280"/>
+            <wp:effectExtent l="0" t="0" r="0" b="7620"/>
+            <wp:docPr id="5" name="Imagen 5"/>
+            <wp:cNvGraphicFramePr>
+              <a:graphicFrameLocks xmlns:a="http://schemas.openxmlformats.org/drawingml/2006/main" noChangeAspect="1"/>
+            </wp:cNvGraphicFramePr>
+            <a:graphic xmlns:a="http://schemas.openxmlformats.org/drawingml/2006/main">
+              <a:graphicData uri="http://schemas.openxmlformats.org/drawingml/2006/picture">
+                <pic:pic xmlns:pic="http://schemas.openxmlformats.org/drawingml/2006/picture">
+                  <pic:nvPicPr>
+                    <pic:cNvPr id="1" name=""/>
+                    <pic:cNvPicPr/>
+                  </pic:nvPicPr>
+                  <pic:blipFill>
+                    <a:blip r:embed="rId12"/>
+                    <a:stretch>
+                      <a:fillRect/>
+                    </a:stretch>
+                  </pic:blipFill>
+                  <pic:spPr>
+                    <a:xfrm>
+                      <a:off x="0" y="0"/>
+                      <a:ext cx="5400040" cy="5669280"/>
+                    </a:xfrm>
+                    <a:prstGeom prst="rect">
+                      <a:avLst/>
+                    </a:prstGeom>
+                  </pic:spPr>
+                </pic:pic>
+              </a:graphicData>
+            </a:graphic>
+          </wp:inline>
+        </w:drawing>
+      </w:r>
+    </w:p>
     <w:sectPr>
       <w:pgSz w:w="11906" w:h="16838"/>
       <w:pgMar w:top="1417" w:right="1701" w:bottom="1417" w:left="1701" w:header="708" w:footer="708" w:gutter="0"/>
@@ -3885,6 +4292,19 @@
       <w:szCs w:val="26"/>
     </w:rPr>
   </w:style>
+  <w:style w:type="paragraph" w:styleId="TDC2">
+    <w:name w:val="toc 2"/>
+    <w:basedOn w:val="Normal"/>
+    <w:next w:val="Normal"/>
+    <w:autoRedefine/>
+    <w:uiPriority w:val="39"/>
+    <w:unhideWhenUsed/>
+    <w:rsid w:val="0026588F"/>
+    <w:pPr>
+      <w:spacing w:after="100"/>
+      <w:ind w:left="220"/>
+    </w:pPr>
+  </w:style>
 </w:styles>
 </file>
 
@@ -4025,6 +4445,7 @@
     <w:rsid w:val="00336BD4"/>
     <w:rsid w:val="005249E0"/>
     <w:rsid w:val="00572890"/>
+    <w:rsid w:val="007068D5"/>
     <w:rsid w:val="00BC4847"/>
     <w:rsid w:val="00D12EF3"/>
   </w:rsids>
@@ -4759,7 +5180,7 @@
 
 <file path=customXml/item1.xml><?xml version="1.0" encoding="utf-8"?>
 <CoverPageProperties xmlns="http://schemas.microsoft.com/office/2006/coverPageProps">
-  <PublishDate>2019-01-28T00:00:00</PublishDate>
+  <PublishDate>20 de enero de 2019</PublishDate>
   <Abstract/>
   <CompanyAddress/>
   <CompanyPhone/>
@@ -4781,7 +5202,7 @@
 </file>
 
 <file path=customXml/itemProps2.xml><?xml version="1.0" encoding="utf-8"?>
-<ds:datastoreItem xmlns:ds="http://schemas.openxmlformats.org/officeDocument/2006/customXml" ds:itemID="{BB16054A-BFDB-44B5-91B1-AF246020D482}">
+<ds:datastoreItem xmlns:ds="http://schemas.openxmlformats.org/officeDocument/2006/customXml" ds:itemID="{8143AB9B-3FB5-455B-9D7E-926C87089A94}">
   <ds:schemaRefs>
     <ds:schemaRef ds:uri="http://schemas.openxmlformats.org/officeDocument/2006/bibliography"/>
   </ds:schemaRefs>

</xml_diff>